<commit_message>
cambiado numero de versión
</commit_message>
<xml_diff>
--- a/Produccion/Documentos/SGP_PGDC.docx
+++ b/Produccion/Documentos/SGP_PGDC.docx
@@ -88,8 +88,10 @@
           <w:sz w:val="44"/>
           <w:szCs w:val="44"/>
         </w:rPr>
-        <w:t>Versión 1.0</w:t>
+        <w:t>Versión 1.1</w:t>
       </w:r>
+      <w:bookmarkStart w:id="1" w:name="_GoBack"/>
+      <w:bookmarkEnd w:id="1"/>
     </w:p>
     <w:p>
       <w:pPr>
@@ -152,8 +154,8 @@
           <w:color w:val="000000" w:themeColor="text1"/>
         </w:rPr>
       </w:pPr>
-      <w:bookmarkStart w:id="1" w:name="_30j0zll" w:colFirst="0" w:colLast="0"/>
-      <w:bookmarkEnd w:id="1"/>
+      <w:bookmarkStart w:id="2" w:name="_30j0zll" w:colFirst="0" w:colLast="0"/>
+      <w:bookmarkEnd w:id="2"/>
       <w:r>
         <w:rPr>
           <w:b/>
@@ -571,6 +573,12 @@
                 <w:color w:val="000000" w:themeColor="text1"/>
               </w:rPr>
             </w:pPr>
+            <w:r>
+              <w:rPr>
+                <w:color w:val="000000" w:themeColor="text1"/>
+              </w:rPr>
+              <w:t>25/09/2016</w:t>
+            </w:r>
           </w:p>
         </w:tc>
         <w:tc>
@@ -597,6 +605,12 @@
                 <w:color w:val="000000" w:themeColor="text1"/>
               </w:rPr>
             </w:pPr>
+            <w:r>
+              <w:rPr>
+                <w:color w:val="000000" w:themeColor="text1"/>
+              </w:rPr>
+              <w:t>1.1</w:t>
+            </w:r>
           </w:p>
         </w:tc>
         <w:tc>
@@ -623,6 +637,12 @@
                 <w:color w:val="000000" w:themeColor="text1"/>
               </w:rPr>
             </w:pPr>
+            <w:r>
+              <w:rPr>
+                <w:color w:val="000000" w:themeColor="text1"/>
+              </w:rPr>
+              <w:t>Identificación de la configuración</w:t>
+            </w:r>
           </w:p>
         </w:tc>
         <w:tc>
@@ -647,8 +667,73 @@
               <w:jc w:val="both"/>
               <w:rPr>
                 <w:color w:val="000000" w:themeColor="text1"/>
-              </w:rPr>
-            </w:pPr>
+                <w:sz w:val="20"/>
+                <w:szCs w:val="20"/>
+              </w:rPr>
+            </w:pPr>
+            <w:r>
+              <w:rPr>
+                <w:color w:val="000000" w:themeColor="text1"/>
+                <w:sz w:val="20"/>
+                <w:szCs w:val="20"/>
+              </w:rPr>
+              <w:t xml:space="preserve">Villavicencio </w:t>
+            </w:r>
+            <w:proofErr w:type="spellStart"/>
+            <w:r>
+              <w:rPr>
+                <w:color w:val="000000" w:themeColor="text1"/>
+                <w:sz w:val="20"/>
+                <w:szCs w:val="20"/>
+              </w:rPr>
+              <w:t>Antunez</w:t>
+            </w:r>
+            <w:proofErr w:type="spellEnd"/>
+            <w:r>
+              <w:rPr>
+                <w:color w:val="000000" w:themeColor="text1"/>
+                <w:sz w:val="20"/>
+                <w:szCs w:val="20"/>
+              </w:rPr>
+              <w:t xml:space="preserve"> , Jorge Enrique</w:t>
+            </w:r>
+          </w:p>
+          <w:p>
+            <w:pPr>
+              <w:keepLines/>
+              <w:widowControl w:val="0"/>
+              <w:spacing w:after="0"/>
+              <w:jc w:val="both"/>
+              <w:rPr>
+                <w:color w:val="000000" w:themeColor="text1"/>
+              </w:rPr>
+            </w:pPr>
+            <w:r>
+              <w:rPr>
+                <w:color w:val="000000" w:themeColor="text1"/>
+                <w:sz w:val="20"/>
+                <w:szCs w:val="20"/>
+              </w:rPr>
+              <w:t xml:space="preserve">Palomino </w:t>
+            </w:r>
+            <w:proofErr w:type="spellStart"/>
+            <w:r>
+              <w:rPr>
+                <w:color w:val="000000" w:themeColor="text1"/>
+                <w:sz w:val="20"/>
+                <w:szCs w:val="20"/>
+              </w:rPr>
+              <w:t>Pinchi</w:t>
+            </w:r>
+            <w:proofErr w:type="spellEnd"/>
+            <w:r>
+              <w:rPr>
+                <w:color w:val="000000" w:themeColor="text1"/>
+                <w:sz w:val="20"/>
+                <w:szCs w:val="20"/>
+              </w:rPr>
+              <w:t xml:space="preserve"> , Javier</w:t>
+            </w:r>
           </w:p>
         </w:tc>
       </w:tr>
@@ -2313,8 +2398,8 @@
           <w:szCs w:val="26"/>
         </w:rPr>
       </w:pPr>
-      <w:bookmarkStart w:id="2" w:name="_1fob9te" w:colFirst="0" w:colLast="0"/>
-      <w:bookmarkEnd w:id="2"/>
+      <w:bookmarkStart w:id="3" w:name="_1fob9te" w:colFirst="0" w:colLast="0"/>
+      <w:bookmarkEnd w:id="3"/>
       <w:r>
         <w:rPr>
           <w:b/>
@@ -2340,8 +2425,8 @@
           <w:color w:val="000000" w:themeColor="text1"/>
         </w:rPr>
       </w:pPr>
-      <w:bookmarkStart w:id="3" w:name="_3znysh7" w:colFirst="0" w:colLast="0"/>
-      <w:bookmarkEnd w:id="3"/>
+      <w:bookmarkStart w:id="4" w:name="_3znysh7" w:colFirst="0" w:colLast="0"/>
+      <w:bookmarkEnd w:id="4"/>
       <w:r>
         <w:rPr>
           <w:b/>
@@ -2361,8 +2446,8 @@
           <w:color w:val="000000" w:themeColor="text1"/>
         </w:rPr>
       </w:pPr>
-      <w:bookmarkStart w:id="4" w:name="_2et92p0" w:colFirst="0" w:colLast="0"/>
-      <w:bookmarkEnd w:id="4"/>
+      <w:bookmarkStart w:id="5" w:name="_2et92p0" w:colFirst="0" w:colLast="0"/>
+      <w:bookmarkEnd w:id="5"/>
       <w:r>
         <w:rPr>
           <w:color w:val="000000" w:themeColor="text1"/>
@@ -2440,8 +2525,8 @@
           <w:color w:val="000000" w:themeColor="text1"/>
         </w:rPr>
       </w:pPr>
-      <w:bookmarkStart w:id="5" w:name="_tyjcwt" w:colFirst="0" w:colLast="0"/>
-      <w:bookmarkEnd w:id="5"/>
+      <w:bookmarkStart w:id="6" w:name="_tyjcwt" w:colFirst="0" w:colLast="0"/>
+      <w:bookmarkEnd w:id="6"/>
       <w:r>
         <w:rPr>
           <w:b/>
@@ -2546,8 +2631,8 @@
           <w:szCs w:val="24"/>
         </w:rPr>
       </w:pPr>
-      <w:bookmarkStart w:id="6" w:name="_3dy6vkm" w:colFirst="0" w:colLast="0"/>
-      <w:bookmarkEnd w:id="6"/>
+      <w:bookmarkStart w:id="7" w:name="_3dy6vkm" w:colFirst="0" w:colLast="0"/>
+      <w:bookmarkEnd w:id="7"/>
       <w:r>
         <w:rPr>
           <w:b/>
@@ -2589,8 +2674,8 @@
           <w:color w:val="000000" w:themeColor="text1"/>
         </w:rPr>
       </w:pPr>
-      <w:bookmarkStart w:id="7" w:name="_1t3h5sf" w:colFirst="0" w:colLast="0"/>
-      <w:bookmarkEnd w:id="7"/>
+      <w:bookmarkStart w:id="8" w:name="_1t3h5sf" w:colFirst="0" w:colLast="0"/>
+      <w:bookmarkEnd w:id="8"/>
       <w:r>
         <w:rPr>
           <w:b/>
@@ -2794,8 +2879,8 @@
           <w:szCs w:val="24"/>
         </w:rPr>
       </w:pPr>
-      <w:bookmarkStart w:id="8" w:name="_4d34og8" w:colFirst="0" w:colLast="0"/>
-      <w:bookmarkEnd w:id="8"/>
+      <w:bookmarkStart w:id="9" w:name="_4d34og8" w:colFirst="0" w:colLast="0"/>
+      <w:bookmarkEnd w:id="9"/>
       <w:r>
         <w:rPr>
           <w:b/>
@@ -3300,8 +3385,8 @@
           <w:szCs w:val="26"/>
         </w:rPr>
       </w:pPr>
-      <w:bookmarkStart w:id="9" w:name="_2s8eyo1" w:colFirst="0" w:colLast="0"/>
-      <w:bookmarkEnd w:id="9"/>
+      <w:bookmarkStart w:id="10" w:name="_2s8eyo1" w:colFirst="0" w:colLast="0"/>
+      <w:bookmarkEnd w:id="10"/>
       <w:r>
         <w:rPr>
           <w:b/>
@@ -3326,8 +3411,8 @@
           <w:color w:val="000000" w:themeColor="text1"/>
         </w:rPr>
       </w:pPr>
-      <w:bookmarkStart w:id="10" w:name="_17dp8vu" w:colFirst="0" w:colLast="0"/>
-      <w:bookmarkEnd w:id="10"/>
+      <w:bookmarkStart w:id="11" w:name="_17dp8vu" w:colFirst="0" w:colLast="0"/>
+      <w:bookmarkEnd w:id="11"/>
       <w:r>
         <w:rPr>
           <w:b/>
@@ -5085,8 +5170,8 @@
           <w:color w:val="000000" w:themeColor="text1"/>
         </w:rPr>
       </w:pPr>
-      <w:bookmarkStart w:id="11" w:name="_3rdcrjn" w:colFirst="0" w:colLast="0"/>
-      <w:bookmarkEnd w:id="11"/>
+      <w:bookmarkStart w:id="12" w:name="_3rdcrjn" w:colFirst="0" w:colLast="0"/>
+      <w:bookmarkEnd w:id="12"/>
       <w:r>
         <w:rPr>
           <w:b/>
@@ -5470,8 +5555,8 @@
           <w:color w:val="000000" w:themeColor="text1"/>
         </w:rPr>
       </w:pPr>
-      <w:bookmarkStart w:id="12" w:name="_26in1rg" w:colFirst="0" w:colLast="0"/>
-      <w:bookmarkEnd w:id="12"/>
+      <w:bookmarkStart w:id="13" w:name="_26in1rg" w:colFirst="0" w:colLast="0"/>
+      <w:bookmarkEnd w:id="13"/>
     </w:p>
     <w:p>
       <w:pPr>
@@ -5482,8 +5567,8 @@
           <w:color w:val="000000" w:themeColor="text1"/>
         </w:rPr>
       </w:pPr>
-      <w:bookmarkStart w:id="13" w:name="_lnxbz9" w:colFirst="0" w:colLast="0"/>
-      <w:bookmarkEnd w:id="13"/>
+      <w:bookmarkStart w:id="14" w:name="_lnxbz9" w:colFirst="0" w:colLast="0"/>
+      <w:bookmarkEnd w:id="14"/>
     </w:p>
     <w:p>
       <w:pPr>
@@ -5499,8 +5584,8 @@
           <w:color w:val="000000" w:themeColor="text1"/>
         </w:rPr>
       </w:pPr>
-      <w:bookmarkStart w:id="14" w:name="_35nkun2" w:colFirst="0" w:colLast="0"/>
-      <w:bookmarkEnd w:id="14"/>
+      <w:bookmarkStart w:id="15" w:name="_35nkun2" w:colFirst="0" w:colLast="0"/>
+      <w:bookmarkEnd w:id="15"/>
       <w:r>
         <w:rPr>
           <w:b/>
@@ -5805,12 +5890,12 @@
           <w:color w:val="000000" w:themeColor="text1"/>
         </w:rPr>
       </w:pPr>
-      <w:bookmarkStart w:id="15" w:name="_1ksv4uv" w:colFirst="0" w:colLast="0"/>
-      <w:bookmarkStart w:id="16" w:name="_44sinio" w:colFirst="0" w:colLast="0"/>
-      <w:bookmarkStart w:id="17" w:name="_2jxsxqh" w:colFirst="0" w:colLast="0"/>
-      <w:bookmarkEnd w:id="15"/>
+      <w:bookmarkStart w:id="16" w:name="_1ksv4uv" w:colFirst="0" w:colLast="0"/>
+      <w:bookmarkStart w:id="17" w:name="_44sinio" w:colFirst="0" w:colLast="0"/>
+      <w:bookmarkStart w:id="18" w:name="_2jxsxqh" w:colFirst="0" w:colLast="0"/>
       <w:bookmarkEnd w:id="16"/>
       <w:bookmarkEnd w:id="17"/>
+      <w:bookmarkEnd w:id="18"/>
       <w:r>
         <w:rPr>
           <w:b/>
@@ -10152,8 +10237,8 @@
           <w:szCs w:val="26"/>
         </w:rPr>
       </w:pPr>
-      <w:bookmarkStart w:id="18" w:name="_z337ya" w:colFirst="0" w:colLast="0"/>
-      <w:bookmarkEnd w:id="18"/>
+      <w:bookmarkStart w:id="19" w:name="_z337ya" w:colFirst="0" w:colLast="0"/>
+      <w:bookmarkEnd w:id="19"/>
       <w:r>
         <w:rPr>
           <w:b/>
@@ -15186,25 +15271,7 @@
           <w:sz w:val="22"/>
           <w:szCs w:val="22"/>
         </w:rPr>
-        <w:t>enga colisiones de nomenclatura, se usarán l</w:t>
-      </w:r>
-      <w:r>
-        <w:rPr>
-          <w:rFonts w:ascii="Calibri" w:hAnsi="Calibri"/>
-          <w:color w:val="000000"/>
-          <w:sz w:val="22"/>
-          <w:szCs w:val="22"/>
-        </w:rPr>
-        <w:t>as tres primeras letras de la última palabra</w:t>
-      </w:r>
-      <w:r>
-        <w:rPr>
-          <w:rFonts w:ascii="Calibri" w:hAnsi="Calibri"/>
-          <w:color w:val="000000"/>
-          <w:sz w:val="22"/>
-          <w:szCs w:val="22"/>
-        </w:rPr>
-        <w:t>.</w:t>
+        <w:t>enga colisiones de nomenclatura, se usarán las tres primeras letras de la última palabra.</w:t>
       </w:r>
     </w:p>
     <w:p>
@@ -15942,25 +16009,7 @@
           <w:sz w:val="22"/>
           <w:szCs w:val="22"/>
         </w:rPr>
-        <w:t>{</w:t>
-      </w:r>
-      <w:r>
-        <w:rPr>
-          <w:rFonts w:ascii="Calibri" w:hAnsi="Calibri"/>
-          <w:color w:val="000000"/>
-          <w:sz w:val="22"/>
-          <w:szCs w:val="22"/>
-        </w:rPr>
-        <w:t>Nombre del archivo}</w:t>
-      </w:r>
-      <w:r>
-        <w:rPr>
-          <w:rFonts w:ascii="Calibri" w:hAnsi="Calibri"/>
-          <w:color w:val="000000"/>
-          <w:sz w:val="22"/>
-          <w:szCs w:val="22"/>
-        </w:rPr>
-        <w:t>_</w:t>
+        <w:t>{Nombre del archivo}_</w:t>
       </w:r>
       <w:proofErr w:type="spellStart"/>
       <w:r>
@@ -16030,6 +16079,7 @@
         </w:rPr>
         <w:t>{Acrónimo del Proyecto}</w:t>
       </w:r>
+      <w:proofErr w:type="gramStart"/>
       <w:r>
         <w:rPr>
           <w:rFonts w:ascii="Calibri" w:hAnsi="Calibri"/>
@@ -16037,10 +16087,9 @@
           <w:sz w:val="22"/>
           <w:szCs w:val="22"/>
         </w:rPr>
-        <w:t>_</w:t>
+        <w:t>_{</w:t>
       </w:r>
-      <w:bookmarkStart w:id="19" w:name="_GoBack"/>
-      <w:bookmarkEnd w:id="19"/>
+      <w:proofErr w:type="gramEnd"/>
       <w:r>
         <w:rPr>
           <w:rFonts w:ascii="Calibri" w:hAnsi="Calibri"/>
@@ -16048,7 +16097,7 @@
           <w:sz w:val="22"/>
           <w:szCs w:val="22"/>
         </w:rPr>
-        <w:t>{Nombre del archivo</w:t>
+        <w:t>Nombre del archivo</w:t>
       </w:r>
       <w:r>
         <w:rPr>
@@ -16056,7 +16105,6 @@
           <w:color w:val="000000"/>
           <w:sz w:val="22"/>
           <w:szCs w:val="22"/>
-          <w:lang w:val="en-US"/>
         </w:rPr>
         <w:t>}</w:t>
       </w:r>
@@ -18358,6 +18406,10 @@
               <w:tab w:val="right" w:pos="8504"/>
             </w:tabs>
             <w:spacing w:before="708"/>
+            <w:rPr>
+              <w:sz w:val="18"/>
+              <w:szCs w:val="18"/>
+            </w:rPr>
           </w:pPr>
           <w:r>
             <w:rPr>
@@ -18372,7 +18424,7 @@
               <w:sz w:val="18"/>
               <w:szCs w:val="18"/>
             </w:rPr>
-            <w:t>1.0</w:t>
+            <w:t>1.1</w:t>
           </w:r>
         </w:p>
       </w:tc>
@@ -23303,6 +23355,50 @@
       </w:tblBorders>
     </w:tblPr>
   </w:style>
+  <w:style w:type="paragraph" w:styleId="Encabezado">
+    <w:name w:val="header"/>
+    <w:basedOn w:val="Normal"/>
+    <w:link w:val="EncabezadoCar"/>
+    <w:uiPriority w:val="99"/>
+    <w:unhideWhenUsed/>
+    <w:rsid w:val="00C06BB3"/>
+    <w:pPr>
+      <w:tabs>
+        <w:tab w:val="center" w:pos="4419"/>
+        <w:tab w:val="right" w:pos="8838"/>
+      </w:tabs>
+      <w:spacing w:after="0" w:line="240" w:lineRule="auto"/>
+    </w:pPr>
+  </w:style>
+  <w:style w:type="character" w:customStyle="1" w:styleId="EncabezadoCar">
+    <w:name w:val="Encabezado Car"/>
+    <w:basedOn w:val="Fuentedeprrafopredeter"/>
+    <w:link w:val="Encabezado"/>
+    <w:uiPriority w:val="99"/>
+    <w:rsid w:val="00C06BB3"/>
+  </w:style>
+  <w:style w:type="paragraph" w:styleId="Piedepgina">
+    <w:name w:val="footer"/>
+    <w:basedOn w:val="Normal"/>
+    <w:link w:val="PiedepginaCar"/>
+    <w:uiPriority w:val="99"/>
+    <w:unhideWhenUsed/>
+    <w:rsid w:val="00C06BB3"/>
+    <w:pPr>
+      <w:tabs>
+        <w:tab w:val="center" w:pos="4419"/>
+        <w:tab w:val="right" w:pos="8838"/>
+      </w:tabs>
+      <w:spacing w:after="0" w:line="240" w:lineRule="auto"/>
+    </w:pPr>
+  </w:style>
+  <w:style w:type="character" w:customStyle="1" w:styleId="PiedepginaCar">
+    <w:name w:val="Pie de página Car"/>
+    <w:basedOn w:val="Fuentedeprrafopredeter"/>
+    <w:link w:val="Piedepgina"/>
+    <w:uiPriority w:val="99"/>
+    <w:rsid w:val="00C06BB3"/>
+  </w:style>
 </w:styles>
 </file>
 
@@ -24536,6 +24632,50 @@
       </w:tblBorders>
     </w:tblPr>
   </w:style>
+  <w:style w:type="paragraph" w:styleId="Encabezado">
+    <w:name w:val="header"/>
+    <w:basedOn w:val="Normal"/>
+    <w:link w:val="EncabezadoCar"/>
+    <w:uiPriority w:val="99"/>
+    <w:unhideWhenUsed/>
+    <w:rsid w:val="00C06BB3"/>
+    <w:pPr>
+      <w:tabs>
+        <w:tab w:val="center" w:pos="4419"/>
+        <w:tab w:val="right" w:pos="8838"/>
+      </w:tabs>
+      <w:spacing w:after="0" w:line="240" w:lineRule="auto"/>
+    </w:pPr>
+  </w:style>
+  <w:style w:type="character" w:customStyle="1" w:styleId="EncabezadoCar">
+    <w:name w:val="Encabezado Car"/>
+    <w:basedOn w:val="Fuentedeprrafopredeter"/>
+    <w:link w:val="Encabezado"/>
+    <w:uiPriority w:val="99"/>
+    <w:rsid w:val="00C06BB3"/>
+  </w:style>
+  <w:style w:type="paragraph" w:styleId="Piedepgina">
+    <w:name w:val="footer"/>
+    <w:basedOn w:val="Normal"/>
+    <w:link w:val="PiedepginaCar"/>
+    <w:uiPriority w:val="99"/>
+    <w:unhideWhenUsed/>
+    <w:rsid w:val="00C06BB3"/>
+    <w:pPr>
+      <w:tabs>
+        <w:tab w:val="center" w:pos="4419"/>
+        <w:tab w:val="right" w:pos="8838"/>
+      </w:tabs>
+      <w:spacing w:after="0" w:line="240" w:lineRule="auto"/>
+    </w:pPr>
+  </w:style>
+  <w:style w:type="character" w:customStyle="1" w:styleId="PiedepginaCar">
+    <w:name w:val="Pie de página Car"/>
+    <w:basedOn w:val="Fuentedeprrafopredeter"/>
+    <w:link w:val="Piedepgina"/>
+    <w:uiPriority w:val="99"/>
+    <w:rsid w:val="00C06BB3"/>
+  </w:style>
 </w:styles>
 </file>
 

</xml_diff>